<commit_message>
Sprint 4 update: refactored login using ViewModel and added dashboard
</commit_message>
<xml_diff>
--- a/PLAN 4.docx
+++ b/PLAN 4.docx
@@ -246,7 +246,7 @@
               <w:pStyle w:val="NoSpacing"/>
             </w:pPr>
             <w:r>
-              <w:t>https://trello.com/b/WClIKK5s/smartbudget-mobile-app-development-cis4034-n-plan-2</w:t>
+              <w:t>https://trello.com/b/MrXlYBVW/smartbudget-mobile-app-development-cis4034-n-plan-3</w:t>
             </w:r>
           </w:p>
         </w:tc>
@@ -381,39 +381,15 @@
               <w:ind w:left="720"/>
             </w:pPr>
             <w:r>
-              <w:t xml:space="preserve">The goal of Sprint 4 is to start adding real data features using Firebase </w:t>
-            </w:r>
-            <w:proofErr w:type="spellStart"/>
-            <w:r>
-              <w:t>Firestore</w:t>
-            </w:r>
-            <w:proofErr w:type="spellEnd"/>
-            <w:r>
-              <w:t>.</w:t>
+              <w:t>The goal of Sprint 4 is to start adding real data features using Firebase Firestore.</w:t>
             </w:r>
             <w:r>
               <w:br/>
-              <w:t xml:space="preserve">This week, I will make the </w:t>
-            </w:r>
-            <w:proofErr w:type="spellStart"/>
-            <w:r>
-              <w:t>SmartBudget</w:t>
-            </w:r>
-            <w:proofErr w:type="spellEnd"/>
-            <w:r>
-              <w:t xml:space="preserve"> app store simple user information (like transactions or balance entries) in the cloud.</w:t>
+              <w:t>This week, I will make the SmartBudget app store simple user information (like transactions or balance entries) in the cloud.</w:t>
             </w:r>
             <w:r>
               <w:br/>
-              <w:t xml:space="preserve">I will also update the Home Dashboard to load the user’s data from </w:t>
-            </w:r>
-            <w:proofErr w:type="spellStart"/>
-            <w:r>
-              <w:t>Firestore</w:t>
-            </w:r>
-            <w:proofErr w:type="spellEnd"/>
-            <w:r>
-              <w:t xml:space="preserve"> and show basic placeholders for future budgeting features.</w:t>
+              <w:t>I will also update the Home Dashboard to load the user’s data from Firestore and show basic placeholders for future budgeting features.</w:t>
             </w:r>
             <w:r>
               <w:br/>
@@ -475,21 +451,7 @@
               <w:rPr>
                 <w:lang w:val="en-IN"/>
               </w:rPr>
-              <w:t xml:space="preserve">As a user, I want to add a simple transaction (amount + note) so that my information is saved in </w:t>
-            </w:r>
-            <w:proofErr w:type="spellStart"/>
-            <w:r>
-              <w:rPr>
-                <w:lang w:val="en-IN"/>
-              </w:rPr>
-              <w:t>Firestore</w:t>
-            </w:r>
-            <w:proofErr w:type="spellEnd"/>
-            <w:r>
-              <w:rPr>
-                <w:lang w:val="en-IN"/>
-              </w:rPr>
-              <w:t>.</w:t>
+              <w:t>As a user, I want to add a simple transaction (amount + note) so that my information is saved in Firestore.</w:t>
             </w:r>
           </w:p>
           <w:p>
@@ -544,21 +506,7 @@
                 <w:lang w:val="en-IN"/>
               </w:rPr>
               <w:lastRenderedPageBreak/>
-              <w:t xml:space="preserve">As a developer, I want to connect </w:t>
-            </w:r>
-            <w:proofErr w:type="spellStart"/>
-            <w:r>
-              <w:rPr>
-                <w:lang w:val="en-IN"/>
-              </w:rPr>
-              <w:t>Firestore</w:t>
-            </w:r>
-            <w:proofErr w:type="spellEnd"/>
-            <w:r>
-              <w:rPr>
-                <w:lang w:val="en-IN"/>
-              </w:rPr>
-              <w:t xml:space="preserve"> properly, so the app can read and write data securely for each user.</w:t>
+              <w:t>As a developer, I want to connect Firestore properly, so the app can read and write data securely for each user.</w:t>
             </w:r>
           </w:p>
           <w:p>
@@ -626,23 +574,13 @@
                 <w:lang w:val="en-IN" w:eastAsia="en-IN"/>
               </w:rPr>
             </w:pPr>
-            <w:proofErr w:type="spellStart"/>
             <w:r>
               <w:rPr>
                 <w:rFonts w:ascii="Times New Roman" w:eastAsia="Times New Roman" w:hAnsi="Times New Roman" w:cs="Times New Roman"/>
                 <w:szCs w:val="24"/>
                 <w:lang w:val="en-IN" w:eastAsia="en-IN"/>
               </w:rPr>
-              <w:t>Firestore</w:t>
-            </w:r>
-            <w:proofErr w:type="spellEnd"/>
-            <w:r>
-              <w:rPr>
-                <w:rFonts w:ascii="Times New Roman" w:eastAsia="Times New Roman" w:hAnsi="Times New Roman" w:cs="Times New Roman"/>
-                <w:szCs w:val="24"/>
-                <w:lang w:val="en-IN" w:eastAsia="en-IN"/>
-              </w:rPr>
-              <w:t xml:space="preserve"> must use Firebase Security Rules so only the logged-in user can read or write their own data.</w:t>
+              <w:t>Firestore must use Firebase Security Rules so only the logged-in user can read or write their own data.</w:t>
             </w:r>
           </w:p>
           <w:p>
@@ -2900,6 +2838,7 @@
   <w:style w:type="character" w:default="1" w:styleId="DefaultParagraphFont">
     <w:name w:val="Default Paragraph Font"/>
     <w:uiPriority w:val="1"/>
+    <w:semiHidden/>
     <w:unhideWhenUsed/>
   </w:style>
   <w:style w:type="table" w:default="1" w:styleId="TableNormal">
@@ -3762,6 +3701,25 @@
 </file>
 
 <file path=customXml/item1.xml><?xml version="1.0" encoding="utf-8"?>
+<b:Sources xmlns:b="http://schemas.openxmlformats.org/officeDocument/2006/bibliography" xmlns="http://schemas.openxmlformats.org/officeDocument/2006/bibliography" SelectedStyle="\APASixthEditionOfficeOnline.xsl" StyleName="APA" Version="6"/>
+</file>
+
+<file path=customXml/item2.xml><?xml version="1.0" encoding="utf-8"?>
+<?mso-contentType ?>
+<FormTemplates xmlns="http://schemas.microsoft.com/sharepoint/v3/contenttype/forms">
+  <Display>DocumentLibraryForm</Display>
+  <Edit>DocumentLibraryForm</Edit>
+  <New>DocumentLibraryForm</New>
+</FormTemplates>
+</file>
+
+<file path=customXml/item3.xml><?xml version="1.0" encoding="utf-8"?>
+<p:properties xmlns:p="http://schemas.microsoft.com/office/2006/metadata/properties" xmlns:xsi="http://www.w3.org/2001/XMLSchema-instance" xmlns:pc="http://schemas.microsoft.com/office/infopath/2007/PartnerControls">
+  <documentManagement/>
+</p:properties>
+</file>
+
+<file path=customXml/item4.xml><?xml version="1.0" encoding="utf-8"?>
 <ct:contentTypeSchema xmlns:ct="http://schemas.microsoft.com/office/2006/metadata/contentType" xmlns:ma="http://schemas.microsoft.com/office/2006/metadata/properties/metaAttributes" ct:_="" ma:_="" ma:contentTypeName="Document" ma:contentTypeID="0x010100B0953A6F603CE04B83D74C7B412092A8" ma:contentTypeVersion="6" ma:contentTypeDescription="Create a new document." ma:contentTypeScope="" ma:versionID="07c85e8b4fc4eee9eb74237b76632c73">
   <xsd:schema xmlns:xsd="http://www.w3.org/2001/XMLSchema" xmlns:xs="http://www.w3.org/2001/XMLSchema" xmlns:p="http://schemas.microsoft.com/office/2006/metadata/properties" xmlns:ns2="4c981c5a-452c-4fce-94a2-63ba2e587d15" xmlns:ns3="44c1402f-7552-4b97-a052-e4f0e9a08321" targetNamespace="http://schemas.microsoft.com/office/2006/metadata/properties" ma:root="true" ma:fieldsID="314235e0c0fed1c9d55b89f0019b2a18" ns2:_="" ns3:_="">
     <xsd:import namespace="4c981c5a-452c-4fce-94a2-63ba2e587d15"/>
@@ -3940,26 +3898,32 @@
 </ct:contentTypeSchema>
 </file>
 
-<file path=customXml/item2.xml><?xml version="1.0" encoding="utf-8"?>
-<p:properties xmlns:p="http://schemas.microsoft.com/office/2006/metadata/properties" xmlns:xsi="http://www.w3.org/2001/XMLSchema-instance" xmlns:pc="http://schemas.microsoft.com/office/infopath/2007/PartnerControls">
-  <documentManagement/>
-</p:properties>
+<file path=customXml/itemProps1.xml><?xml version="1.0" encoding="utf-8"?>
+<ds:datastoreItem xmlns:ds="http://schemas.openxmlformats.org/officeDocument/2006/customXml" ds:itemID="{E1EBE43A-62DC-4B53-8C2F-9733FA644827}">
+  <ds:schemaRefs>
+    <ds:schemaRef ds:uri="http://schemas.openxmlformats.org/officeDocument/2006/bibliography"/>
+  </ds:schemaRefs>
+</ds:datastoreItem>
 </file>
 
-<file path=customXml/item3.xml><?xml version="1.0" encoding="utf-8"?>
-<?mso-contentType ?>
-<FormTemplates xmlns="http://schemas.microsoft.com/sharepoint/v3/contenttype/forms">
-  <Display>DocumentLibraryForm</Display>
-  <Edit>DocumentLibraryForm</Edit>
-  <New>DocumentLibraryForm</New>
-</FormTemplates>
+<file path=customXml/itemProps2.xml><?xml version="1.0" encoding="utf-8"?>
+<ds:datastoreItem xmlns:ds="http://schemas.openxmlformats.org/officeDocument/2006/customXml" ds:itemID="{D340E8EE-175F-41CE-8E75-3AA86B90F33D}">
+  <ds:schemaRefs>
+    <ds:schemaRef ds:uri="http://schemas.microsoft.com/sharepoint/v3/contenttype/forms"/>
+  </ds:schemaRefs>
+</ds:datastoreItem>
 </file>
 
-<file path=customXml/item4.xml><?xml version="1.0" encoding="utf-8"?>
-<b:Sources xmlns:b="http://schemas.openxmlformats.org/officeDocument/2006/bibliography" xmlns="http://schemas.openxmlformats.org/officeDocument/2006/bibliography" SelectedStyle="\APASixthEditionOfficeOnline.xsl" StyleName="APA" Version="6"/>
+<file path=customXml/itemProps3.xml><?xml version="1.0" encoding="utf-8"?>
+<ds:datastoreItem xmlns:ds="http://schemas.openxmlformats.org/officeDocument/2006/customXml" ds:itemID="{E2551267-ED6E-4BFD-B761-D667C57A707F}">
+  <ds:schemaRefs>
+    <ds:schemaRef ds:uri="http://schemas.microsoft.com/office/2006/metadata/properties"/>
+    <ds:schemaRef ds:uri="http://schemas.microsoft.com/office/infopath/2007/PartnerControls"/>
+  </ds:schemaRefs>
+</ds:datastoreItem>
 </file>
 
-<file path=customXml/itemProps1.xml><?xml version="1.0" encoding="utf-8"?>
+<file path=customXml/itemProps4.xml><?xml version="1.0" encoding="utf-8"?>
 <ds:datastoreItem xmlns:ds="http://schemas.openxmlformats.org/officeDocument/2006/customXml" ds:itemID="{62052C0B-5317-48EC-871C-5DEE11438AAB}">
   <ds:schemaRefs>
     <ds:schemaRef ds:uri="http://schemas.microsoft.com/office/2006/metadata/contentType"/>
@@ -3976,29 +3940,4 @@
     <ds:schemaRef ds:uri="http://schemas.microsoft.com/internal/obd"/>
   </ds:schemaRefs>
 </ds:datastoreItem>
-</file>
-
-<file path=customXml/itemProps2.xml><?xml version="1.0" encoding="utf-8"?>
-<ds:datastoreItem xmlns:ds="http://schemas.openxmlformats.org/officeDocument/2006/customXml" ds:itemID="{E2551267-ED6E-4BFD-B761-D667C57A707F}">
-  <ds:schemaRefs>
-    <ds:schemaRef ds:uri="http://schemas.microsoft.com/office/2006/metadata/properties"/>
-    <ds:schemaRef ds:uri="http://schemas.microsoft.com/office/infopath/2007/PartnerControls"/>
-  </ds:schemaRefs>
-</ds:datastoreItem>
-</file>
-
-<file path=customXml/itemProps3.xml><?xml version="1.0" encoding="utf-8"?>
-<ds:datastoreItem xmlns:ds="http://schemas.openxmlformats.org/officeDocument/2006/customXml" ds:itemID="{D340E8EE-175F-41CE-8E75-3AA86B90F33D}">
-  <ds:schemaRefs>
-    <ds:schemaRef ds:uri="http://schemas.microsoft.com/sharepoint/v3/contenttype/forms"/>
-  </ds:schemaRefs>
-</ds:datastoreItem>
-</file>
-
-<file path=customXml/itemProps4.xml><?xml version="1.0" encoding="utf-8"?>
-<ds:datastoreItem xmlns:ds="http://schemas.openxmlformats.org/officeDocument/2006/customXml" ds:itemID="{E1EBE43A-62DC-4B53-8C2F-9733FA644827}">
-  <ds:schemaRefs>
-    <ds:schemaRef ds:uri="http://schemas.openxmlformats.org/officeDocument/2006/bibliography"/>
-  </ds:schemaRefs>
-</ds:datastoreItem>
 </file>
</xml_diff>